<commit_message>
cart done, buy almost
</commit_message>
<xml_diff>
--- a/dokumentacio.docx
+++ b/dokumentacio.docx
@@ -45,6 +45,49 @@
       </w:r>
     </w:p>
     <w:p/>
+    <w:p>
+      <w:r>
+        <w:t xml:space="preserve">GitHub: </w:t>
+      </w:r>
+      <w:hyperlink r:id="rId4" w:history="1">
+        <w:r>
+          <w:rPr>
+            <w:rStyle w:val="Hiperhivatkozs"/>
+          </w:rPr>
+          <w:t>https://github.com/LaczoD/PRF</w:t>
+        </w:r>
+      </w:hyperlink>
+    </w:p>
+    <w:p>
+      <w:proofErr w:type="spellStart"/>
+      <w:r>
+        <w:t>Heroku</w:t>
+      </w:r>
+      <w:proofErr w:type="spellEnd"/>
+      <w:r>
+        <w:t xml:space="preserve">: </w:t>
+      </w:r>
+      <w:hyperlink r:id="rId5" w:history="1">
+        <w:r>
+          <w:rPr>
+            <w:rStyle w:val="Hiperhivatkozs"/>
+          </w:rPr>
+          <w:t>https://laczod-prf-beadando.herok</w:t>
+        </w:r>
+        <w:r>
+          <w:rPr>
+            <w:rStyle w:val="Hiperhivatkozs"/>
+          </w:rPr>
+          <w:t>u</w:t>
+        </w:r>
+        <w:r>
+          <w:rPr>
+            <w:rStyle w:val="Hiperhivatkozs"/>
+          </w:rPr>
+          <w:t>app.com/</w:t>
+        </w:r>
+      </w:hyperlink>
+    </w:p>
     <w:p/>
     <w:p>
       <w:pPr>
@@ -183,32 +226,55 @@
       <w:r>
         <w:t xml:space="preserve"> felhasználót az adatbázishoz.</w:t>
       </w:r>
+      <w:r>
+        <w:t xml:space="preserve"> Elkészítettem a termékeket kilistázó oldalt.</w:t>
+      </w:r>
     </w:p>
     <w:p>
       <w:r>
         <w:t>05. 22</w:t>
       </w:r>
       <w:r>
-        <w:t>-23.</w:t>
-      </w:r>
-    </w:p>
-    <w:p/>
-    <w:p>
-      <w:r>
-        <w:t>05. 23</w:t>
-      </w:r>
-      <w:r>
-        <w:t>-26.</w:t>
-      </w:r>
-    </w:p>
-    <w:p/>
+        <w:t>-2</w:t>
+      </w:r>
+      <w:r>
+        <w:t>6</w:t>
+      </w:r>
+      <w:r>
+        <w:t>.</w:t>
+      </w:r>
+    </w:p>
+    <w:p>
+      <w:r>
+        <w:t>Elkészítettem a felhasználó kosarát megjelenítő oldalt.</w:t>
+      </w:r>
+    </w:p>
     <w:p>
       <w:r>
         <w:t>05. 27-30.</w:t>
       </w:r>
     </w:p>
-    <w:p/>
-    <w:p/>
+    <w:p>
+      <w:r>
+        <w:t xml:space="preserve">Létrehoztam a rendelések oldalát, majd annak a backendjét fejlesztettem. Az elkészült beadandó </w:t>
+      </w:r>
+      <w:proofErr w:type="spellStart"/>
+      <w:r>
+        <w:t>deployolása</w:t>
+      </w:r>
+      <w:proofErr w:type="spellEnd"/>
+      <w:r>
+        <w:t xml:space="preserve"> </w:t>
+      </w:r>
+      <w:proofErr w:type="spellStart"/>
+      <w:r>
+        <w:t>Herokura</w:t>
+      </w:r>
+      <w:proofErr w:type="spellEnd"/>
+      <w:r>
+        <w:t xml:space="preserve">. </w:t>
+      </w:r>
+    </w:p>
     <w:p/>
     <w:p/>
     <w:p>
@@ -227,7 +293,7 @@
       </w:pPr>
       <w:proofErr w:type="spellStart"/>
       <w:r>
-        <w:t>Angular</w:t>
+        <w:t>MongoDB</w:t>
       </w:r>
       <w:proofErr w:type="spellEnd"/>
       <w:r>
@@ -235,119 +301,14 @@
       </w:r>
     </w:p>
     <w:p/>
-    <w:p>
-      <w:r>
-        <w:t xml:space="preserve">Az </w:t>
-      </w:r>
-      <w:proofErr w:type="spellStart"/>
-      <w:r>
-        <w:t>Angular</w:t>
-      </w:r>
-      <w:proofErr w:type="spellEnd"/>
-      <w:r>
-        <w:t xml:space="preserve"> felület a következő oldalakból áll, amelyek között a cím alatt található gombokkal lehet navigálni:</w:t>
-      </w:r>
-    </w:p>
-    <w:p>
-      <w:r>
-        <w:t>Login:</w:t>
-      </w:r>
-    </w:p>
+    <w:p/>
     <w:p>
       <w:r>
         <w:drawing>
-          <wp:inline distT="0" distB="0" distL="0" distR="0" wp14:anchorId="593F9E83" wp14:editId="144E2BDB">
-            <wp:extent cx="5760720" cy="1181735"/>
+          <wp:inline distT="0" distB="0" distL="0" distR="0" wp14:anchorId="4A8DACBA" wp14:editId="09857A7D">
+            <wp:extent cx="5760720" cy="3090545"/>
             <wp:effectExtent l="0" t="0" r="0" b="0"/>
-            <wp:docPr id="4" name="Kép 4"/>
-            <wp:cNvGraphicFramePr>
-              <a:graphicFrameLocks xmlns:a="http://schemas.openxmlformats.org/drawingml/2006/main" noChangeAspect="1"/>
-            </wp:cNvGraphicFramePr>
-            <a:graphic xmlns:a="http://schemas.openxmlformats.org/drawingml/2006/main">
-              <a:graphicData uri="http://schemas.openxmlformats.org/drawingml/2006/picture">
-                <pic:pic xmlns:pic="http://schemas.openxmlformats.org/drawingml/2006/picture">
-                  <pic:nvPicPr>
-                    <pic:cNvPr id="1" name=""/>
-                    <pic:cNvPicPr/>
-                  </pic:nvPicPr>
-                  <pic:blipFill>
-                    <a:blip r:embed="rId4"/>
-                    <a:stretch>
-                      <a:fillRect/>
-                    </a:stretch>
-                  </pic:blipFill>
-                  <pic:spPr>
-                    <a:xfrm>
-                      <a:off x="0" y="0"/>
-                      <a:ext cx="5760720" cy="1181735"/>
-                    </a:xfrm>
-                    <a:prstGeom prst="rect">
-                      <a:avLst/>
-                    </a:prstGeom>
-                  </pic:spPr>
-                </pic:pic>
-              </a:graphicData>
-            </a:graphic>
-          </wp:inline>
-        </w:drawing>
-      </w:r>
-    </w:p>
-    <w:p>
-      <w:r>
-        <w:t>Webshop:</w:t>
-      </w:r>
-    </w:p>
-    <w:p>
-      <w:r>
-        <w:drawing>
-          <wp:inline distT="0" distB="0" distL="0" distR="0" wp14:anchorId="0C11E598" wp14:editId="02DCE2D1">
-            <wp:extent cx="5760720" cy="1833245"/>
-            <wp:effectExtent l="0" t="0" r="0" b="0"/>
-            <wp:docPr id="3" name="Kép 3"/>
-            <wp:cNvGraphicFramePr>
-              <a:graphicFrameLocks xmlns:a="http://schemas.openxmlformats.org/drawingml/2006/main" noChangeAspect="1"/>
-            </wp:cNvGraphicFramePr>
-            <a:graphic xmlns:a="http://schemas.openxmlformats.org/drawingml/2006/main">
-              <a:graphicData uri="http://schemas.openxmlformats.org/drawingml/2006/picture">
-                <pic:pic xmlns:pic="http://schemas.openxmlformats.org/drawingml/2006/picture">
-                  <pic:nvPicPr>
-                    <pic:cNvPr id="1" name=""/>
-                    <pic:cNvPicPr/>
-                  </pic:nvPicPr>
-                  <pic:blipFill>
-                    <a:blip r:embed="rId5"/>
-                    <a:stretch>
-                      <a:fillRect/>
-                    </a:stretch>
-                  </pic:blipFill>
-                  <pic:spPr>
-                    <a:xfrm>
-                      <a:off x="0" y="0"/>
-                      <a:ext cx="5760720" cy="1833245"/>
-                    </a:xfrm>
-                    <a:prstGeom prst="rect">
-                      <a:avLst/>
-                    </a:prstGeom>
-                  </pic:spPr>
-                </pic:pic>
-              </a:graphicData>
-            </a:graphic>
-          </wp:inline>
-        </w:drawing>
-      </w:r>
-    </w:p>
-    <w:p>
-      <w:r>
-        <w:t>Kosaram:</w:t>
-      </w:r>
-    </w:p>
-    <w:p>
-      <w:r>
-        <w:drawing>
-          <wp:inline distT="0" distB="0" distL="0" distR="0" wp14:anchorId="43D201CE" wp14:editId="754F4987">
-            <wp:extent cx="5760720" cy="1421765"/>
-            <wp:effectExtent l="0" t="0" r="0" b="6985"/>
-            <wp:docPr id="5" name="Kép 5"/>
+            <wp:docPr id="7" name="Kép 7"/>
             <wp:cNvGraphicFramePr>
               <a:graphicFrameLocks xmlns:a="http://schemas.openxmlformats.org/drawingml/2006/main" noChangeAspect="1"/>
             </wp:cNvGraphicFramePr>
@@ -367,7 +328,7 @@
                   <pic:spPr>
                     <a:xfrm>
                       <a:off x="0" y="0"/>
-                      <a:ext cx="5760720" cy="1421765"/>
+                      <a:ext cx="5760720" cy="3090545"/>
                     </a:xfrm>
                     <a:prstGeom prst="rect">
                       <a:avLst/>
@@ -380,19 +341,47 @@
         </w:drawing>
       </w:r>
     </w:p>
-    <w:p>
-      <w:r>
-        <w:t>Rendeléseim:</w:t>
-      </w:r>
-    </w:p>
-    <w:p>
-      <w:r>
-        <w:lastRenderedPageBreak/>
+    <w:p/>
+    <w:p/>
+    <w:p>
+      <w:pPr>
+        <w:pStyle w:val="Cmsor2"/>
+      </w:pPr>
+      <w:proofErr w:type="spellStart"/>
+      <w:r>
+        <w:t>Angular</w:t>
+      </w:r>
+      <w:proofErr w:type="spellEnd"/>
+      <w:r>
+        <w:t>:</w:t>
+      </w:r>
+    </w:p>
+    <w:p/>
+    <w:p>
+      <w:r>
+        <w:t xml:space="preserve">Az </w:t>
+      </w:r>
+      <w:proofErr w:type="spellStart"/>
+      <w:r>
+        <w:t>Angular</w:t>
+      </w:r>
+      <w:proofErr w:type="spellEnd"/>
+      <w:r>
+        <w:t xml:space="preserve"> felület a következő oldalakból áll, amelyek között a cím alatt található gombokkal lehet navigálni:</w:t>
+      </w:r>
+    </w:p>
+    <w:p>
+      <w:r>
+        <w:t>Login:</w:t>
+      </w:r>
+    </w:p>
+    <w:p>
+      <w:r>
         <w:drawing>
-          <wp:inline distT="0" distB="0" distL="0" distR="0" wp14:anchorId="65BAE7F3" wp14:editId="4A67A294">
-            <wp:extent cx="5760720" cy="1365250"/>
-            <wp:effectExtent l="0" t="0" r="0" b="6350"/>
-            <wp:docPr id="6" name="Kép 6"/>
+          <wp:inline distT="0" distB="0" distL="0" distR="0" wp14:anchorId="700C6481" wp14:editId="3535AF9E">
+            <wp:extent cx="5760720" cy="1057910"/>
+            <wp:effectExtent l="0" t="0" r="0" b="8890"/>
+            <wp:docPr id="9" name="Kép 9"/>
             <wp:cNvGraphicFramePr>
               <a:graphicFrameLocks xmlns:a="http://schemas.openxmlformats.org/drawingml/2006/main" noChangeAspect="1"/>
             </wp:cNvGraphicFramePr>
@@ -412,7 +401,7 @@
                   <pic:spPr>
                     <a:xfrm>
                       <a:off x="0" y="0"/>
-                      <a:ext cx="5760720" cy="1365250"/>
+                      <a:ext cx="5760720" cy="1057910"/>
                     </a:xfrm>
                     <a:prstGeom prst="rect">
                       <a:avLst/>
@@ -425,29 +414,19 @@
         </w:drawing>
       </w:r>
     </w:p>
-    <w:p/>
-    <w:p/>
-    <w:p/>
-    <w:p>
-      <w:pPr>
-        <w:pStyle w:val="Cmsor2"/>
-      </w:pPr>
-      <w:r>
-        <w:t>Node.js</w:t>
-      </w:r>
-      <w:r>
-        <w:t>:</w:t>
-      </w:r>
-    </w:p>
-    <w:p/>
-    <w:p/>
-    <w:p>
-      <w:r>
+    <w:p>
+      <w:r>
+        <w:t>Webshop:</w:t>
+      </w:r>
+    </w:p>
+    <w:p>
+      <w:r>
+        <w:lastRenderedPageBreak/>
         <w:drawing>
-          <wp:inline distT="0" distB="0" distL="0" distR="0" wp14:anchorId="06F72836" wp14:editId="4A60E333">
-            <wp:extent cx="5760720" cy="1437640"/>
+          <wp:inline distT="0" distB="0" distL="0" distR="0" wp14:anchorId="35487A7C" wp14:editId="3AAA1E78">
+            <wp:extent cx="5760720" cy="1817370"/>
             <wp:effectExtent l="0" t="0" r="0" b="0"/>
-            <wp:docPr id="1" name="Kép 1"/>
+            <wp:docPr id="10" name="Kép 10"/>
             <wp:cNvGraphicFramePr>
               <a:graphicFrameLocks xmlns:a="http://schemas.openxmlformats.org/drawingml/2006/main" noChangeAspect="1"/>
             </wp:cNvGraphicFramePr>
@@ -467,7 +446,7 @@
                   <pic:spPr>
                     <a:xfrm>
                       <a:off x="0" y="0"/>
-                      <a:ext cx="5760720" cy="1437640"/>
+                      <a:ext cx="5760720" cy="1817370"/>
                     </a:xfrm>
                     <a:prstGeom prst="rect">
                       <a:avLst/>
@@ -480,6 +459,98 @@
         </w:drawing>
       </w:r>
     </w:p>
+    <w:p>
+      <w:r>
+        <w:t>Kosaram:</w:t>
+      </w:r>
+    </w:p>
+    <w:p>
+      <w:r>
+        <w:drawing>
+          <wp:inline distT="0" distB="0" distL="0" distR="0" wp14:anchorId="04C90573" wp14:editId="311AE1FF">
+            <wp:extent cx="5760720" cy="1501140"/>
+            <wp:effectExtent l="0" t="0" r="0" b="3810"/>
+            <wp:docPr id="11" name="Kép 11"/>
+            <wp:cNvGraphicFramePr>
+              <a:graphicFrameLocks xmlns:a="http://schemas.openxmlformats.org/drawingml/2006/main" noChangeAspect="1"/>
+            </wp:cNvGraphicFramePr>
+            <a:graphic xmlns:a="http://schemas.openxmlformats.org/drawingml/2006/main">
+              <a:graphicData uri="http://schemas.openxmlformats.org/drawingml/2006/picture">
+                <pic:pic xmlns:pic="http://schemas.openxmlformats.org/drawingml/2006/picture">
+                  <pic:nvPicPr>
+                    <pic:cNvPr id="1" name=""/>
+                    <pic:cNvPicPr/>
+                  </pic:nvPicPr>
+                  <pic:blipFill>
+                    <a:blip r:embed="rId9"/>
+                    <a:stretch>
+                      <a:fillRect/>
+                    </a:stretch>
+                  </pic:blipFill>
+                  <pic:spPr>
+                    <a:xfrm>
+                      <a:off x="0" y="0"/>
+                      <a:ext cx="5760720" cy="1501140"/>
+                    </a:xfrm>
+                    <a:prstGeom prst="rect">
+                      <a:avLst/>
+                    </a:prstGeom>
+                  </pic:spPr>
+                </pic:pic>
+              </a:graphicData>
+            </a:graphic>
+          </wp:inline>
+        </w:drawing>
+      </w:r>
+    </w:p>
+    <w:p>
+      <w:r>
+        <w:t>Rendeléseim:</w:t>
+      </w:r>
+    </w:p>
+    <w:p>
+      <w:r>
+        <w:drawing>
+          <wp:inline distT="0" distB="0" distL="0" distR="0" wp14:anchorId="2EBF3CD3" wp14:editId="5336F140">
+            <wp:extent cx="5760720" cy="1334135"/>
+            <wp:effectExtent l="0" t="0" r="0" b="0"/>
+            <wp:docPr id="12" name="Kép 12"/>
+            <wp:cNvGraphicFramePr>
+              <a:graphicFrameLocks xmlns:a="http://schemas.openxmlformats.org/drawingml/2006/main" noChangeAspect="1"/>
+            </wp:cNvGraphicFramePr>
+            <a:graphic xmlns:a="http://schemas.openxmlformats.org/drawingml/2006/main">
+              <a:graphicData uri="http://schemas.openxmlformats.org/drawingml/2006/picture">
+                <pic:pic xmlns:pic="http://schemas.openxmlformats.org/drawingml/2006/picture">
+                  <pic:nvPicPr>
+                    <pic:cNvPr id="1" name=""/>
+                    <pic:cNvPicPr/>
+                  </pic:nvPicPr>
+                  <pic:blipFill>
+                    <a:blip r:embed="rId10"/>
+                    <a:stretch>
+                      <a:fillRect/>
+                    </a:stretch>
+                  </pic:blipFill>
+                  <pic:spPr>
+                    <a:xfrm>
+                      <a:off x="0" y="0"/>
+                      <a:ext cx="5760720" cy="1334135"/>
+                    </a:xfrm>
+                    <a:prstGeom prst="rect">
+                      <a:avLst/>
+                    </a:prstGeom>
+                  </pic:spPr>
+                </pic:pic>
+              </a:graphicData>
+            </a:graphic>
+          </wp:inline>
+        </w:drawing>
+      </w:r>
+    </w:p>
+    <w:p/>
+    <w:p/>
+    <w:p/>
+    <w:p/>
     <w:p/>
     <w:p/>
     <w:sectPr>
@@ -1009,6 +1080,41 @@
       <w:szCs w:val="26"/>
     </w:rPr>
   </w:style>
+  <w:style w:type="character" w:styleId="Hiperhivatkozs">
+    <w:name w:val="Hyperlink"/>
+    <w:basedOn w:val="Bekezdsalapbettpusa"/>
+    <w:uiPriority w:val="99"/>
+    <w:unhideWhenUsed/>
+    <w:rsid w:val="007F1787"/>
+    <w:rPr>
+      <w:color w:val="0563C1" w:themeColor="hyperlink"/>
+      <w:u w:val="single"/>
+    </w:rPr>
+  </w:style>
+  <w:style w:type="character" w:styleId="Feloldatlanmegemlts">
+    <w:name w:val="Unresolved Mention"/>
+    <w:basedOn w:val="Bekezdsalapbettpusa"/>
+    <w:uiPriority w:val="99"/>
+    <w:semiHidden/>
+    <w:unhideWhenUsed/>
+    <w:rsid w:val="007F1787"/>
+    <w:rPr>
+      <w:color w:val="605E5C"/>
+      <w:shd w:val="clear" w:color="auto" w:fill="E1DFDD"/>
+    </w:rPr>
+  </w:style>
+  <w:style w:type="character" w:styleId="Mrltotthiperhivatkozs">
+    <w:name w:val="FollowedHyperlink"/>
+    <w:basedOn w:val="Bekezdsalapbettpusa"/>
+    <w:uiPriority w:val="99"/>
+    <w:semiHidden/>
+    <w:unhideWhenUsed/>
+    <w:rsid w:val="007F1787"/>
+    <w:rPr>
+      <w:color w:val="954F72" w:themeColor="followedHyperlink"/>
+      <w:u w:val="single"/>
+    </w:rPr>
+  </w:style>
 </w:styles>
 </file>
 

</xml_diff>